<commit_message>
Not fully implemented yet
</commit_message>
<xml_diff>
--- a/Code_Style_Rules.docx
+++ b/Code_Style_Rules.docx
@@ -273,9 +273,6 @@
         <w:wordWrap/>
         <w:spacing w:line="288" w:lineRule="auto"/>
         <w:jc w:val="center"/>
-        <w:rPr>
-          <w:rFonts w:hint="eastAsia"/>
-        </w:rPr>
       </w:pPr>
       <w:r>
         <w:rPr>
@@ -522,9 +519,6 @@
         <w:wordWrap/>
         <w:spacing w:line="240" w:lineRule="auto"/>
         <w:jc w:val="left"/>
-        <w:rPr>
-          <w:rFonts w:hint="eastAsia"/>
-        </w:rPr>
       </w:pPr>
       <w:r>
         <w:rPr>
@@ -1140,6 +1134,7 @@
         </w:rPr>
         <w:t xml:space="preserve"> MARGIN_SIZE_1 = </w:t>
       </w:r>
+      <w:proofErr w:type="gramStart"/>
       <w:r>
         <w:rPr>
           <w:color w:val="FF6600"/>
@@ -1153,6 +1148,7 @@
         </w:rPr>
         <w:t>;</w:t>
       </w:r>
+      <w:proofErr w:type="gramEnd"/>
     </w:p>
     <w:p>
       <w:pPr>
@@ -1226,6 +1222,7 @@
         </w:rPr>
         <w:t xml:space="preserve"> marginSize1 = </w:t>
       </w:r>
+      <w:proofErr w:type="gramStart"/>
       <w:r>
         <w:rPr>
           <w:color w:val="FF6600"/>
@@ -1239,6 +1236,7 @@
         </w:rPr>
         <w:t>;</w:t>
       </w:r>
+      <w:proofErr w:type="gramEnd"/>
     </w:p>
     <w:p>
       <w:pPr>
@@ -1312,6 +1310,7 @@
         </w:rPr>
         <w:t xml:space="preserve"> margin_size1 = </w:t>
       </w:r>
+      <w:proofErr w:type="gramStart"/>
       <w:r>
         <w:rPr>
           <w:color w:val="FF6600"/>
@@ -1325,6 +1324,7 @@
         </w:rPr>
         <w:t>;</w:t>
       </w:r>
+      <w:proofErr w:type="gramEnd"/>
     </w:p>
     <w:p>
       <w:pPr>
@@ -1467,6 +1467,7 @@
         </w:rPr>
         <w:t xml:space="preserve"> MARGIN_SIZE_X = </w:t>
       </w:r>
+      <w:proofErr w:type="gramStart"/>
       <w:r>
         <w:rPr>
           <w:color w:val="FF6600"/>
@@ -1474,6 +1475,7 @@
         </w:rPr>
         <w:t>10;</w:t>
       </w:r>
+      <w:proofErr w:type="gramEnd"/>
     </w:p>
     <w:p>
       <w:pPr>
@@ -1512,6 +1514,7 @@
         </w:rPr>
         <w:t xml:space="preserve"> MARGIN_SIZE_Y = </w:t>
       </w:r>
+      <w:proofErr w:type="gramStart"/>
       <w:r>
         <w:rPr>
           <w:color w:val="FF6600"/>
@@ -1519,6 +1522,7 @@
         </w:rPr>
         <w:t>10;</w:t>
       </w:r>
+      <w:proofErr w:type="gramEnd"/>
     </w:p>
     <w:p>
       <w:pPr>
@@ -1569,6 +1573,7 @@
         </w:rPr>
         <w:t>a</w:t>
       </w:r>
+      <w:proofErr w:type="gramStart"/>
       <w:r>
         <w:rPr>
           <w:color w:val="999999"/>
@@ -1582,6 +1587,7 @@
         </w:rPr>
         <w:t>;</w:t>
       </w:r>
+      <w:proofErr w:type="gramEnd"/>
     </w:p>
     <w:p>
       <w:pPr>
@@ -1620,6 +1626,7 @@
         </w:rPr>
         <w:t>b</w:t>
       </w:r>
+      <w:proofErr w:type="gramStart"/>
       <w:r>
         <w:rPr>
           <w:color w:val="999999"/>
@@ -1633,6 +1640,7 @@
         </w:rPr>
         <w:t>;</w:t>
       </w:r>
+      <w:proofErr w:type="gramEnd"/>
     </w:p>
     <w:p>
       <w:pPr>
@@ -1671,6 +1679,7 @@
         </w:rPr>
         <w:t>c</w:t>
       </w:r>
+      <w:proofErr w:type="gramStart"/>
       <w:r>
         <w:rPr>
           <w:color w:val="999999"/>
@@ -1684,6 +1693,7 @@
         </w:rPr>
         <w:t>;</w:t>
       </w:r>
+      <w:proofErr w:type="gramEnd"/>
     </w:p>
     <w:p>
       <w:pPr>
@@ -1757,6 +1767,7 @@
         </w:rPr>
         <w:t xml:space="preserve"> MARGIN_SIZE_X = </w:t>
       </w:r>
+      <w:proofErr w:type="gramStart"/>
       <w:r>
         <w:rPr>
           <w:color w:val="FF6600"/>
@@ -1764,6 +1775,7 @@
         </w:rPr>
         <w:t>10;</w:t>
       </w:r>
+      <w:proofErr w:type="gramEnd"/>
     </w:p>
     <w:p>
       <w:pPr>
@@ -1801,6 +1813,7 @@
         </w:rPr>
         <w:t xml:space="preserve"> MARGIN_SIZE_Y = </w:t>
       </w:r>
+      <w:proofErr w:type="gramStart"/>
       <w:r>
         <w:rPr>
           <w:color w:val="FF6600"/>
@@ -1808,6 +1821,7 @@
         </w:rPr>
         <w:t>10;</w:t>
       </w:r>
+      <w:proofErr w:type="gramEnd"/>
     </w:p>
     <w:p>
       <w:pPr>
@@ -1846,6 +1860,7 @@
         </w:rPr>
         <w:t>a</w:t>
       </w:r>
+      <w:proofErr w:type="gramStart"/>
       <w:r>
         <w:rPr>
           <w:color w:val="999999"/>
@@ -1859,6 +1874,7 @@
         </w:rPr>
         <w:t>;</w:t>
       </w:r>
+      <w:proofErr w:type="gramEnd"/>
     </w:p>
     <w:p>
       <w:pPr>
@@ -1897,6 +1913,7 @@
         </w:rPr>
         <w:t>b</w:t>
       </w:r>
+      <w:proofErr w:type="gramStart"/>
       <w:r>
         <w:rPr>
           <w:color w:val="999999"/>
@@ -1910,6 +1927,7 @@
         </w:rPr>
         <w:t>;</w:t>
       </w:r>
+      <w:proofErr w:type="gramEnd"/>
     </w:p>
     <w:p>
       <w:pPr>
@@ -1948,6 +1966,7 @@
         </w:rPr>
         <w:t>c</w:t>
       </w:r>
+      <w:proofErr w:type="gramStart"/>
       <w:r>
         <w:rPr>
           <w:color w:val="999999"/>
@@ -1961,6 +1980,7 @@
         </w:rPr>
         <w:t>;</w:t>
       </w:r>
+      <w:proofErr w:type="gramEnd"/>
     </w:p>
     <w:p>
       <w:pPr>
@@ -2034,6 +2054,7 @@
         </w:rPr>
         <w:t xml:space="preserve"> MARGIN_SIZE_X = </w:t>
       </w:r>
+      <w:proofErr w:type="gramStart"/>
       <w:r>
         <w:rPr>
           <w:color w:val="FF6600"/>
@@ -2041,6 +2062,7 @@
         </w:rPr>
         <w:t>10;</w:t>
       </w:r>
+      <w:proofErr w:type="gramEnd"/>
     </w:p>
     <w:p>
       <w:pPr>
@@ -2091,6 +2113,7 @@
         </w:rPr>
         <w:t>c</w:t>
       </w:r>
+      <w:proofErr w:type="gramStart"/>
       <w:r>
         <w:rPr>
           <w:color w:val="999999"/>
@@ -2104,6 +2127,7 @@
         </w:rPr>
         <w:t>;</w:t>
       </w:r>
+      <w:proofErr w:type="gramEnd"/>
     </w:p>
     <w:p>
       <w:pPr>
@@ -2142,6 +2166,7 @@
         </w:rPr>
         <w:t>c</w:t>
       </w:r>
+      <w:proofErr w:type="gramStart"/>
       <w:r>
         <w:rPr>
           <w:color w:val="999999"/>
@@ -2155,6 +2180,7 @@
         </w:rPr>
         <w:t>;</w:t>
       </w:r>
+      <w:proofErr w:type="gramEnd"/>
     </w:p>
     <w:p>
       <w:pPr>
@@ -2193,6 +2219,7 @@
         </w:rPr>
         <w:t>c</w:t>
       </w:r>
+      <w:proofErr w:type="gramStart"/>
       <w:r>
         <w:rPr>
           <w:color w:val="999999"/>
@@ -2206,6 +2233,7 @@
         </w:rPr>
         <w:t>;</w:t>
       </w:r>
+      <w:proofErr w:type="gramEnd"/>
     </w:p>
     <w:p>
       <w:pPr>
@@ -2254,6 +2282,7 @@
         </w:rPr>
         <w:t xml:space="preserve"> MARGIN_SIZE_Y = </w:t>
       </w:r>
+      <w:proofErr w:type="gramStart"/>
       <w:r>
         <w:rPr>
           <w:color w:val="FF6600"/>
@@ -2261,6 +2290,7 @@
         </w:rPr>
         <w:t>10;</w:t>
       </w:r>
+      <w:proofErr w:type="gramEnd"/>
     </w:p>
     <w:p>
       <w:pPr>
@@ -2608,7 +2638,21 @@
         <w:rPr>
           <w:sz w:val="24"/>
         </w:rPr>
-        <w:t xml:space="preserve">(upper) declaration  access modifier as </w:t>
+        <w:t xml:space="preserve">(upper) </w:t>
+      </w:r>
+      <w:proofErr w:type="gramStart"/>
+      <w:r>
+        <w:rPr>
+          <w:sz w:val="24"/>
+        </w:rPr>
+        <w:t>declaration  access</w:t>
+      </w:r>
+      <w:proofErr w:type="gramEnd"/>
+      <w:r>
+        <w:rPr>
+          <w:sz w:val="24"/>
+        </w:rPr>
+        <w:t xml:space="preserve"> modifier as </w:t>
       </w:r>
       <w:r>
         <w:rPr>
@@ -2684,8 +2728,38 @@
         <w:rPr>
           <w:sz w:val="24"/>
         </w:rPr>
-        <w:t xml:space="preserve"> JLabel rankLabel;</w:t>
-      </w:r>
+        <w:t xml:space="preserve"> </w:t>
+      </w:r>
+      <w:proofErr w:type="spellStart"/>
+      <w:r>
+        <w:rPr>
+          <w:sz w:val="24"/>
+        </w:rPr>
+        <w:t>JLabel</w:t>
+      </w:r>
+      <w:proofErr w:type="spellEnd"/>
+      <w:r>
+        <w:rPr>
+          <w:sz w:val="24"/>
+        </w:rPr>
+        <w:t xml:space="preserve"> </w:t>
+      </w:r>
+      <w:proofErr w:type="spellStart"/>
+      <w:proofErr w:type="gramStart"/>
+      <w:r>
+        <w:rPr>
+          <w:sz w:val="24"/>
+        </w:rPr>
+        <w:t>rankLabel</w:t>
+      </w:r>
+      <w:proofErr w:type="spellEnd"/>
+      <w:r>
+        <w:rPr>
+          <w:sz w:val="24"/>
+        </w:rPr>
+        <w:t>;</w:t>
+      </w:r>
+      <w:proofErr w:type="gramEnd"/>
     </w:p>
     <w:p>
       <w:pPr>
@@ -2708,7 +2782,35 @@
         <w:rPr>
           <w:sz w:val="24"/>
         </w:rPr>
-        <w:t xml:space="preserve"> JLabel nameLabel;</w:t>
+        <w:t xml:space="preserve"> </w:t>
+      </w:r>
+      <w:proofErr w:type="spellStart"/>
+      <w:r>
+        <w:rPr>
+          <w:sz w:val="24"/>
+        </w:rPr>
+        <w:t>JLabel</w:t>
+      </w:r>
+      <w:proofErr w:type="spellEnd"/>
+      <w:r>
+        <w:rPr>
+          <w:sz w:val="24"/>
+        </w:rPr>
+        <w:t xml:space="preserve"> </w:t>
+      </w:r>
+      <w:proofErr w:type="spellStart"/>
+      <w:r>
+        <w:rPr>
+          <w:sz w:val="24"/>
+        </w:rPr>
+        <w:t>nameLabel</w:t>
+      </w:r>
+      <w:proofErr w:type="spellEnd"/>
+      <w:r>
+        <w:rPr>
+          <w:sz w:val="24"/>
+        </w:rPr>
+        <w:t>;</w:t>
       </w:r>
       <w:r>
         <w:rPr>
@@ -2738,8 +2840,38 @@
         <w:rPr>
           <w:sz w:val="24"/>
         </w:rPr>
-        <w:t xml:space="preserve"> JLabel exceptionLabel;</w:t>
-      </w:r>
+        <w:t xml:space="preserve"> </w:t>
+      </w:r>
+      <w:proofErr w:type="spellStart"/>
+      <w:r>
+        <w:rPr>
+          <w:sz w:val="24"/>
+        </w:rPr>
+        <w:t>JLabel</w:t>
+      </w:r>
+      <w:proofErr w:type="spellEnd"/>
+      <w:r>
+        <w:rPr>
+          <w:sz w:val="24"/>
+        </w:rPr>
+        <w:t xml:space="preserve"> </w:t>
+      </w:r>
+      <w:proofErr w:type="spellStart"/>
+      <w:proofErr w:type="gramStart"/>
+      <w:r>
+        <w:rPr>
+          <w:sz w:val="24"/>
+        </w:rPr>
+        <w:t>exceptionLabel</w:t>
+      </w:r>
+      <w:proofErr w:type="spellEnd"/>
+      <w:r>
+        <w:rPr>
+          <w:sz w:val="24"/>
+        </w:rPr>
+        <w:t>;</w:t>
+      </w:r>
+      <w:proofErr w:type="gramEnd"/>
     </w:p>
     <w:p>
       <w:pPr>
@@ -2842,81 +2974,121 @@
       <w:r>
         <w:tab/>
       </w:r>
-      <w:r>
-        <w:rPr>
-          <w:sz w:val="24"/>
-        </w:rPr>
-        <w:t>JLabel regNumLabel,</w:t>
-      </w:r>
-    </w:p>
-    <w:p>
-      <w:pPr>
-        <w:pStyle w:val="a"/>
-        <w:wordWrap/>
-        <w:spacing w:line="288" w:lineRule="auto"/>
-        <w:jc w:val="left"/>
-      </w:pPr>
-      <w:r>
-        <w:tab/>
-      </w:r>
-      <w:r>
-        <w:tab/>
-      </w:r>
-      <w:r>
-        <w:tab/>
-      </w:r>
-      <w:r>
-        <w:rPr>
-          <w:sz w:val="24"/>
-        </w:rPr>
-        <w:t>enlistNumLabel,</w:t>
-      </w:r>
-    </w:p>
-    <w:p>
-      <w:pPr>
-        <w:pStyle w:val="a"/>
-        <w:wordWrap/>
-        <w:spacing w:line="288" w:lineRule="auto"/>
-        <w:jc w:val="left"/>
-      </w:pPr>
-      <w:r>
-        <w:tab/>
-      </w:r>
-      <w:r>
-        <w:tab/>
-      </w:r>
-      <w:r>
-        <w:tab/>
-      </w:r>
-      <w:r>
-        <w:rPr>
-          <w:sz w:val="24"/>
-        </w:rPr>
-        <w:t>rankLabel,</w:t>
-      </w:r>
-    </w:p>
-    <w:p>
-      <w:pPr>
-        <w:pStyle w:val="a"/>
-        <w:wordWrap/>
-        <w:spacing w:line="288" w:lineRule="auto"/>
-        <w:jc w:val="left"/>
-      </w:pPr>
-      <w:r>
-        <w:tab/>
-      </w:r>
-      <w:r>
-        <w:tab/>
-      </w:r>
-      <w:r>
-        <w:tab/>
-      </w:r>
+      <w:proofErr w:type="spellStart"/>
+      <w:r>
+        <w:rPr>
+          <w:sz w:val="24"/>
+        </w:rPr>
+        <w:t>JLabel</w:t>
+      </w:r>
+      <w:proofErr w:type="spellEnd"/>
+      <w:r>
+        <w:rPr>
+          <w:sz w:val="24"/>
+        </w:rPr>
+        <w:t xml:space="preserve"> </w:t>
+      </w:r>
+      <w:proofErr w:type="spellStart"/>
+      <w:r>
+        <w:rPr>
+          <w:sz w:val="24"/>
+        </w:rPr>
+        <w:t>regNumLabel</w:t>
+      </w:r>
+      <w:proofErr w:type="spellEnd"/>
+      <w:r>
+        <w:rPr>
+          <w:sz w:val="24"/>
+        </w:rPr>
+        <w:t>,</w:t>
+      </w:r>
+    </w:p>
+    <w:p>
+      <w:pPr>
+        <w:pStyle w:val="a"/>
+        <w:wordWrap/>
+        <w:spacing w:line="288" w:lineRule="auto"/>
+        <w:jc w:val="left"/>
+      </w:pPr>
+      <w:r>
+        <w:tab/>
+      </w:r>
+      <w:r>
+        <w:tab/>
+      </w:r>
+      <w:r>
+        <w:tab/>
+      </w:r>
+      <w:proofErr w:type="spellStart"/>
+      <w:r>
+        <w:rPr>
+          <w:sz w:val="24"/>
+        </w:rPr>
+        <w:t>enlistNumLabel</w:t>
+      </w:r>
+      <w:proofErr w:type="spellEnd"/>
+      <w:r>
+        <w:rPr>
+          <w:sz w:val="24"/>
+        </w:rPr>
+        <w:t>,</w:t>
+      </w:r>
+    </w:p>
+    <w:p>
+      <w:pPr>
+        <w:pStyle w:val="a"/>
+        <w:wordWrap/>
+        <w:spacing w:line="288" w:lineRule="auto"/>
+        <w:jc w:val="left"/>
+      </w:pPr>
+      <w:r>
+        <w:tab/>
+      </w:r>
+      <w:r>
+        <w:tab/>
+      </w:r>
+      <w:r>
+        <w:tab/>
+      </w:r>
+      <w:proofErr w:type="spellStart"/>
+      <w:r>
+        <w:rPr>
+          <w:sz w:val="24"/>
+        </w:rPr>
+        <w:t>rankLabel</w:t>
+      </w:r>
+      <w:proofErr w:type="spellEnd"/>
+      <w:r>
+        <w:rPr>
+          <w:sz w:val="24"/>
+        </w:rPr>
+        <w:t>,</w:t>
+      </w:r>
+    </w:p>
+    <w:p>
+      <w:pPr>
+        <w:pStyle w:val="a"/>
+        <w:wordWrap/>
+        <w:spacing w:line="288" w:lineRule="auto"/>
+        <w:jc w:val="left"/>
+      </w:pPr>
+      <w:r>
+        <w:tab/>
+      </w:r>
+      <w:r>
+        <w:tab/>
+      </w:r>
+      <w:r>
+        <w:tab/>
+      </w:r>
+      <w:proofErr w:type="spellStart"/>
       <w:r>
         <w:rPr>
           <w:sz w:val="24"/>
         </w:rPr>
         <w:t>nameLabel</w:t>
       </w:r>
+      <w:proofErr w:type="spellEnd"/>
       <w:r>
         <w:rPr>
           <w:sz w:val="24"/>
@@ -2927,13 +3099,7 @@
         <w:rPr>
           <w:sz w:val="24"/>
         </w:rPr>
-        <w:t xml:space="preserve"> </w:t>
-      </w:r>
-      <w:r>
-        <w:rPr>
-          <w:sz w:val="24"/>
-        </w:rPr>
-        <w:t>&lt;-</w:t>
+        <w:t xml:space="preserve"> &lt;-</w:t>
       </w:r>
     </w:p>
     <w:p>
@@ -3204,7 +3370,19 @@
         <w:rPr>
           <w:sz w:val="24"/>
         </w:rPr>
-        <w:t>- Example: Parameter</w:t>
+        <w:t>- Example</w:t>
+      </w:r>
+      <w:r>
+        <w:rPr>
+          <w:sz w:val="24"/>
+        </w:rPr>
+        <w:t xml:space="preserve"> 1</w:t>
+      </w:r>
+      <w:r>
+        <w:rPr>
+          <w:sz w:val="24"/>
+        </w:rPr>
+        <w:t>: Parameter</w:t>
       </w:r>
       <w:r>
         <w:rPr>
@@ -3254,7 +3432,29 @@
         <w:rPr>
           <w:sz w:val="24"/>
         </w:rPr>
-        <w:t xml:space="preserve"> int getDay(int month, int year) {}</w:t>
+        <w:t xml:space="preserve"> int </w:t>
+      </w:r>
+      <w:proofErr w:type="spellStart"/>
+      <w:proofErr w:type="gramStart"/>
+      <w:r>
+        <w:rPr>
+          <w:sz w:val="24"/>
+        </w:rPr>
+        <w:t>getDay</w:t>
+      </w:r>
+      <w:proofErr w:type="spellEnd"/>
+      <w:r>
+        <w:rPr>
+          <w:sz w:val="24"/>
+        </w:rPr>
+        <w:t>(</w:t>
+      </w:r>
+      <w:proofErr w:type="gramEnd"/>
+      <w:r>
+        <w:rPr>
+          <w:sz w:val="24"/>
+        </w:rPr>
+        <w:t>int month, int year) {}</w:t>
       </w:r>
     </w:p>
     <w:p>
@@ -3278,15 +3478,41 @@
         <w:rPr>
           <w:sz w:val="24"/>
         </w:rPr>
-        <w:t xml:space="preserve"> int getMaxDates(int month, int year) {}</w:t>
-      </w:r>
-    </w:p>
-    <w:p>
-      <w:pPr>
-        <w:pStyle w:val="a"/>
-        <w:wordWrap/>
-        <w:spacing w:line="288" w:lineRule="auto"/>
-        <w:jc w:val="left"/>
+        <w:t xml:space="preserve"> int </w:t>
+      </w:r>
+      <w:proofErr w:type="spellStart"/>
+      <w:proofErr w:type="gramStart"/>
+      <w:r>
+        <w:rPr>
+          <w:sz w:val="24"/>
+        </w:rPr>
+        <w:t>getMaxDates</w:t>
+      </w:r>
+      <w:proofErr w:type="spellEnd"/>
+      <w:r>
+        <w:rPr>
+          <w:sz w:val="24"/>
+        </w:rPr>
+        <w:t>(</w:t>
+      </w:r>
+      <w:proofErr w:type="gramEnd"/>
+      <w:r>
+        <w:rPr>
+          <w:sz w:val="24"/>
+        </w:rPr>
+        <w:t>int month, int year) {}</w:t>
+      </w:r>
+    </w:p>
+    <w:p>
+      <w:pPr>
+        <w:pStyle w:val="a"/>
+        <w:wordWrap/>
+        <w:spacing w:line="288" w:lineRule="auto"/>
+        <w:jc w:val="left"/>
+        <w:rPr>
+          <w:rFonts w:hint="eastAsia"/>
+          <w:sz w:val="24"/>
+        </w:rPr>
       </w:pPr>
       <w:r>
         <w:tab/>
@@ -3302,7 +3528,29 @@
         <w:rPr>
           <w:sz w:val="24"/>
         </w:rPr>
-        <w:t xml:space="preserve"> int getDate(int date, int month, int year) {}</w:t>
+        <w:t xml:space="preserve"> int </w:t>
+      </w:r>
+      <w:proofErr w:type="spellStart"/>
+      <w:proofErr w:type="gramStart"/>
+      <w:r>
+        <w:rPr>
+          <w:sz w:val="24"/>
+        </w:rPr>
+        <w:t>getDate</w:t>
+      </w:r>
+      <w:proofErr w:type="spellEnd"/>
+      <w:r>
+        <w:rPr>
+          <w:sz w:val="24"/>
+        </w:rPr>
+        <w:t>(</w:t>
+      </w:r>
+      <w:proofErr w:type="gramEnd"/>
+      <w:r>
+        <w:rPr>
+          <w:sz w:val="24"/>
+        </w:rPr>
+        <w:t>int date, int month, int year) {}</w:t>
       </w:r>
     </w:p>
     <w:p>
@@ -3377,7 +3625,29 @@
         <w:rPr>
           <w:sz w:val="24"/>
         </w:rPr>
-        <w:t xml:space="preserve"> int getDay(int month, int year) {}</w:t>
+        <w:t xml:space="preserve"> int </w:t>
+      </w:r>
+      <w:proofErr w:type="spellStart"/>
+      <w:proofErr w:type="gramStart"/>
+      <w:r>
+        <w:rPr>
+          <w:sz w:val="24"/>
+        </w:rPr>
+        <w:t>getDay</w:t>
+      </w:r>
+      <w:proofErr w:type="spellEnd"/>
+      <w:r>
+        <w:rPr>
+          <w:sz w:val="24"/>
+        </w:rPr>
+        <w:t>(</w:t>
+      </w:r>
+      <w:proofErr w:type="gramEnd"/>
+      <w:r>
+        <w:rPr>
+          <w:sz w:val="24"/>
+        </w:rPr>
+        <w:t>int month, int year) {}</w:t>
       </w:r>
     </w:p>
     <w:p>
@@ -3401,7 +3671,29 @@
         <w:rPr>
           <w:sz w:val="24"/>
         </w:rPr>
-        <w:t xml:space="preserve"> int getMaxDates(int year, int month) {}</w:t>
+        <w:t xml:space="preserve"> int </w:t>
+      </w:r>
+      <w:proofErr w:type="spellStart"/>
+      <w:proofErr w:type="gramStart"/>
+      <w:r>
+        <w:rPr>
+          <w:sz w:val="24"/>
+        </w:rPr>
+        <w:t>getMaxDates</w:t>
+      </w:r>
+      <w:proofErr w:type="spellEnd"/>
+      <w:r>
+        <w:rPr>
+          <w:sz w:val="24"/>
+        </w:rPr>
+        <w:t>(</w:t>
+      </w:r>
+      <w:proofErr w:type="gramEnd"/>
+      <w:r>
+        <w:rPr>
+          <w:sz w:val="24"/>
+        </w:rPr>
+        <w:t>int year, int month) {}</w:t>
       </w:r>
     </w:p>
     <w:p>
@@ -3425,7 +3717,29 @@
         <w:rPr>
           <w:sz w:val="24"/>
         </w:rPr>
-        <w:t xml:space="preserve"> int getDate(int date, int year, int month) {}</w:t>
+        <w:t xml:space="preserve"> int </w:t>
+      </w:r>
+      <w:proofErr w:type="spellStart"/>
+      <w:proofErr w:type="gramStart"/>
+      <w:r>
+        <w:rPr>
+          <w:sz w:val="24"/>
+        </w:rPr>
+        <w:t>getDate</w:t>
+      </w:r>
+      <w:proofErr w:type="spellEnd"/>
+      <w:r>
+        <w:rPr>
+          <w:sz w:val="24"/>
+        </w:rPr>
+        <w:t>(</w:t>
+      </w:r>
+      <w:proofErr w:type="gramEnd"/>
+      <w:r>
+        <w:rPr>
+          <w:sz w:val="24"/>
+        </w:rPr>
+        <w:t>int date, int year, int month) {}</w:t>
       </w:r>
     </w:p>
     <w:p>
@@ -3575,20 +3889,58 @@
         <w:wordWrap/>
         <w:spacing w:line="288" w:lineRule="auto"/>
         <w:jc w:val="left"/>
+        <w:rPr>
+          <w:b/>
+          <w:bCs/>
+        </w:rPr>
+      </w:pPr>
+      <w:r>
+        <w:rPr>
+          <w:b/>
+          <w:bCs/>
+          <w:sz w:val="24"/>
+        </w:rPr>
+        <w:t>1.10. return</w:t>
+      </w:r>
+      <w:r>
         <w:rPr>
           <w:rFonts w:hint="eastAsia"/>
           <w:b/>
           <w:bCs/>
-        </w:rPr>
-      </w:pPr>
+          <w:sz w:val="24"/>
+        </w:rPr>
+        <w:t xml:space="preserve"> </w:t>
+      </w:r>
       <w:r>
         <w:rPr>
           <w:b/>
           <w:bCs/>
           <w:sz w:val="24"/>
         </w:rPr>
-        <w:t>1.10. return</w:t>
-      </w:r>
+        <w:t>type.</w:t>
+      </w:r>
+    </w:p>
+    <w:p>
+      <w:pPr>
+        <w:pStyle w:val="a"/>
+        <w:wordWrap/>
+        <w:spacing w:line="288" w:lineRule="auto"/>
+        <w:jc w:val="left"/>
+        <w:rPr>
+          <w:sz w:val="24"/>
+        </w:rPr>
+      </w:pPr>
+    </w:p>
+    <w:p>
+      <w:pPr>
+        <w:pStyle w:val="a"/>
+        <w:wordWrap/>
+        <w:spacing w:line="288" w:lineRule="auto"/>
+        <w:jc w:val="left"/>
+        <w:rPr>
+          <w:sz w:val="24"/>
+        </w:rPr>
+      </w:pPr>
       <w:r>
         <w:rPr>
           <w:rFonts w:hint="eastAsia"/>
@@ -3604,30 +3956,17 @@
           <w:bCs/>
           <w:sz w:val="24"/>
         </w:rPr>
-        <w:t>type.</w:t>
-      </w:r>
-    </w:p>
-    <w:p>
-      <w:pPr>
-        <w:pStyle w:val="a"/>
-        <w:wordWrap/>
-        <w:spacing w:line="288" w:lineRule="auto"/>
-        <w:jc w:val="left"/>
-        <w:rPr>
-          <w:sz w:val="24"/>
-        </w:rPr>
-      </w:pPr>
-    </w:p>
-    <w:p>
-      <w:pPr>
-        <w:pStyle w:val="a"/>
-        <w:wordWrap/>
-        <w:spacing w:line="288" w:lineRule="auto"/>
-        <w:jc w:val="left"/>
-        <w:rPr>
-          <w:sz w:val="24"/>
-        </w:rPr>
-      </w:pPr>
+        <w:tab/>
+      </w:r>
+      <w:r>
+        <w:rPr>
+          <w:rFonts w:ascii="Batang" w:eastAsia="Batang" w:hAnsi="Batang" w:hint="eastAsia"/>
+          <w:b/>
+          <w:bCs/>
+          <w:sz w:val="24"/>
+        </w:rPr>
+        <w:t>→</w:t>
+      </w:r>
       <w:r>
         <w:rPr>
           <w:rFonts w:hint="eastAsia"/>
@@ -3639,32 +3978,6 @@
       </w:r>
       <w:r>
         <w:rPr>
-          <w:b/>
-          <w:bCs/>
-          <w:sz w:val="24"/>
-        </w:rPr>
-        <w:tab/>
-      </w:r>
-      <w:r>
-        <w:rPr>
-          <w:rFonts w:ascii="Batang" w:eastAsia="Batang" w:hAnsi="Batang" w:hint="eastAsia"/>
-          <w:b/>
-          <w:bCs/>
-          <w:sz w:val="24"/>
-        </w:rPr>
-        <w:t>→</w:t>
-      </w:r>
-      <w:r>
-        <w:rPr>
-          <w:rFonts w:hint="eastAsia"/>
-          <w:b/>
-          <w:bCs/>
-          <w:sz w:val="24"/>
-        </w:rPr>
-        <w:t xml:space="preserve"> </w:t>
-      </w:r>
-      <w:r>
-        <w:rPr>
           <w:sz w:val="24"/>
         </w:rPr>
         <w:t>Never Return null.</w:t>
@@ -3678,7 +3991,6 @@
         <w:ind w:firstLine="800"/>
         <w:jc w:val="left"/>
         <w:rPr>
-          <w:rFonts w:hint="eastAsia"/>
           <w:sz w:val="24"/>
         </w:rPr>
         <w:sectPr>

</xml_diff>